<commit_message>
Updated with time comparison
</commit_message>
<xml_diff>
--- a/FlujoOptico/documentation.docx
+++ b/FlujoOptico/documentation.docx
@@ -104,10 +104,7 @@
       </w:r>
       <w:proofErr w:type="spellEnd"/>
       <w:r>
-        <w:t xml:space="preserve"> </w:t>
-      </w:r>
-      <w:r>
-        <w:t>según</w:t>
+        <w:t xml:space="preserve"> según</w:t>
       </w:r>
       <w:r>
         <w:t xml:space="preserve"> las fórmulas descritas en la tabla</w:t>
@@ -119,13 +116,7 @@
         <w:t xml:space="preserve">tabla </w:t>
       </w:r>
       <w:r>
-        <w:t xml:space="preserve">2, </w:t>
-      </w:r>
-      <w:r>
-        <w:t>según lo visto en clase</w:t>
-      </w:r>
-      <w:r>
-        <w:t>.</w:t>
+        <w:t>2, según lo visto en clase.</w:t>
       </w:r>
     </w:p>
     <w:tbl>
@@ -285,16 +276,7 @@
               <w:t>Tabla 2</w:t>
             </w:r>
             <w:r>
-              <w:t xml:space="preserve"> </w:t>
-            </w:r>
-            <w:r>
-              <w:t>(implementado en LucasKanade</w:t>
-            </w:r>
-            <w:r>
-              <w:t>2</w:t>
-            </w:r>
-            <w:r>
-              <w:t>.m)</w:t>
+              <w:t xml:space="preserve"> (implementado en LucasKanade2.m)</w:t>
             </w:r>
           </w:p>
         </w:tc>
@@ -475,16 +457,14 @@
       <w:pPr>
         <w:jc w:val="both"/>
       </w:pPr>
-      <w:proofErr w:type="spellStart"/>
       <w:r>
         <w:t>El</w:t>
       </w:r>
       <w:r>
-        <w:t>sumatorio</w:t>
-      </w:r>
-      <w:proofErr w:type="spellEnd"/>
-      <w:r>
-        <w:t xml:space="preserve"> de i se hará sobre </w:t>
+        <w:t xml:space="preserve"> </w:t>
+      </w:r>
+      <w:r>
+        <w:t xml:space="preserve">sumatorio de i se hará sobre </w:t>
       </w:r>
       <w:r>
         <w:t>una</w:t>
@@ -655,6 +635,7 @@
         <w:autoSpaceDN w:val="0"/>
         <w:adjustRightInd w:val="0"/>
         <w:spacing w:after="0" w:line="240" w:lineRule="auto"/>
+        <w:jc w:val="both"/>
       </w:pPr>
       <w:r>
         <w:t>Donde las variables tienen el mismo significado que en el algoritmo de Lucas-</w:t>
@@ -689,15 +670,7 @@
           <w:sz w:val="24"/>
           <w:szCs w:val="24"/>
         </w:rPr>
-        <w:t>λ</w:t>
-      </w:r>
-      <w:r>
-        <w:rPr>
-          <w:rFonts w:ascii="Corbel" w:hAnsi="Corbel" w:cs="Corbel"/>
-          <w:sz w:val="24"/>
-          <w:szCs w:val="24"/>
-        </w:rPr>
-        <w:t xml:space="preserve"> </w:t>
+        <w:t xml:space="preserve">λ </w:t>
       </w:r>
       <w:r>
         <w:t xml:space="preserve"> es grande si la imagen tiene mucho error y bajo si contiene mucho ruido.</w:t>
@@ -709,6 +682,7 @@
         <w:autoSpaceDN w:val="0"/>
         <w:adjustRightInd w:val="0"/>
         <w:spacing w:after="0" w:line="240" w:lineRule="auto"/>
+        <w:jc w:val="both"/>
       </w:pPr>
       <w:r>
         <w:t xml:space="preserve">Este algoritmo no tiene un tamaño de ventana. Sin embargo, para hacer más fácil la visión del resultado al usuario se </w:t>
@@ -733,11 +707,658 @@
       </w:r>
       <w:r>
         <w:t xml:space="preserve"> el valor medio de lo pixeles vecinos</w:t>
+      </w:r>
+      <w:r>
+        <w:t>.</w:t>
+      </w:r>
+    </w:p>
+    <w:p>
+      <w:pPr>
+        <w:autoSpaceDE w:val="0"/>
+        <w:autoSpaceDN w:val="0"/>
+        <w:adjustRightInd w:val="0"/>
+        <w:spacing w:after="0" w:line="240" w:lineRule="auto"/>
+      </w:pPr>
+    </w:p>
+    <w:p>
+      <w:pPr>
+        <w:autoSpaceDE w:val="0"/>
+        <w:autoSpaceDN w:val="0"/>
+        <w:adjustRightInd w:val="0"/>
+        <w:spacing w:after="0" w:line="240" w:lineRule="auto"/>
+        <w:rPr>
+          <w:b/>
+        </w:rPr>
+      </w:pPr>
+      <w:r>
+        <w:rPr>
+          <w:b/>
+        </w:rPr>
+        <w:t>Resultados</w:t>
+      </w:r>
+    </w:p>
+    <w:p>
+      <w:pPr>
+        <w:autoSpaceDE w:val="0"/>
+        <w:autoSpaceDN w:val="0"/>
+        <w:adjustRightInd w:val="0"/>
+        <w:spacing w:after="0" w:line="240" w:lineRule="auto"/>
+        <w:jc w:val="both"/>
+      </w:pPr>
+      <w:r>
+        <w:t xml:space="preserve">Para la realización de estas pruebas se ha utilizado el </w:t>
+      </w:r>
+      <w:r>
+        <w:t>“</w:t>
+      </w:r>
+      <w:r>
+        <w:t xml:space="preserve">CAVIAR Test Case </w:t>
+      </w:r>
+      <w:proofErr w:type="spellStart"/>
+      <w:r>
+        <w:t>Scenarios</w:t>
+      </w:r>
+      <w:proofErr w:type="spellEnd"/>
+      <w:r>
+        <w:t xml:space="preserve">” disponibles en </w:t>
+      </w:r>
+      <w:hyperlink r:id="rId12" w:history="1">
+        <w:r>
+          <w:rPr>
+            <w:u w:val="single"/>
+          </w:rPr>
+          <w:t>http://homepages.inf.ed.ac.uk/rbf/CAVIARDATA1/</w:t>
+        </w:r>
+      </w:hyperlink>
+      <w:r>
+        <w:t xml:space="preserve"> </w:t>
+      </w:r>
+      <w:r>
+        <w:t>en concr</w:t>
+      </w:r>
+      <w:r>
+        <w:t xml:space="preserve">eto el conjunto de imágenes de </w:t>
+      </w:r>
+      <w:r>
+        <w:t>“</w:t>
+      </w:r>
+      <w:proofErr w:type="spellStart"/>
+      <w:r>
+        <w:rPr>
+          <w:color w:val="000000"/>
+          <w:shd w:val="clear" w:color="auto" w:fill="FFFFFF"/>
+        </w:rPr>
+        <w:t>One</w:t>
+      </w:r>
+      <w:proofErr w:type="spellEnd"/>
+      <w:r>
+        <w:rPr>
+          <w:color w:val="000000"/>
+          <w:shd w:val="clear" w:color="auto" w:fill="FFFFFF"/>
+        </w:rPr>
+        <w:t xml:space="preserve"> </w:t>
+      </w:r>
+      <w:proofErr w:type="spellStart"/>
+      <w:r>
+        <w:rPr>
+          <w:color w:val="000000"/>
+          <w:shd w:val="clear" w:color="auto" w:fill="FFFFFF"/>
+        </w:rPr>
+        <w:t>person</w:t>
+      </w:r>
+      <w:proofErr w:type="spellEnd"/>
+      <w:r>
+        <w:rPr>
+          <w:color w:val="000000"/>
+          <w:shd w:val="clear" w:color="auto" w:fill="FFFFFF"/>
+        </w:rPr>
+        <w:t xml:space="preserve"> </w:t>
+      </w:r>
+      <w:proofErr w:type="spellStart"/>
+      <w:r>
+        <w:rPr>
+          <w:color w:val="000000"/>
+          <w:shd w:val="clear" w:color="auto" w:fill="FFFFFF"/>
+        </w:rPr>
+        <w:t>walking</w:t>
+      </w:r>
+      <w:proofErr w:type="spellEnd"/>
+      <w:r>
+        <w:rPr>
+          <w:color w:val="000000"/>
+          <w:shd w:val="clear" w:color="auto" w:fill="FFFFFF"/>
+        </w:rPr>
+        <w:t xml:space="preserve"> – </w:t>
+      </w:r>
+      <w:proofErr w:type="spellStart"/>
+      <w:r>
+        <w:rPr>
+          <w:color w:val="000000"/>
+          <w:shd w:val="clear" w:color="auto" w:fill="FFFFFF"/>
+        </w:rPr>
+        <w:t>straight</w:t>
+      </w:r>
+      <w:proofErr w:type="spellEnd"/>
+      <w:r>
+        <w:rPr>
+          <w:color w:val="000000"/>
+          <w:shd w:val="clear" w:color="auto" w:fill="FFFFFF"/>
+        </w:rPr>
+        <w:t xml:space="preserve"> line and </w:t>
+      </w:r>
+      <w:proofErr w:type="spellStart"/>
+      <w:r>
+        <w:rPr>
+          <w:color w:val="000000"/>
+          <w:shd w:val="clear" w:color="auto" w:fill="FFFFFF"/>
+        </w:rPr>
+        <w:t>return</w:t>
+      </w:r>
+      <w:proofErr w:type="spellEnd"/>
+      <w:r>
+        <w:rPr>
+          <w:color w:val="000000"/>
+          <w:shd w:val="clear" w:color="auto" w:fill="FFFFFF"/>
+        </w:rPr>
+        <w:t>”</w:t>
+      </w:r>
+      <w:r>
+        <w:rPr>
+          <w:color w:val="000000"/>
+          <w:shd w:val="clear" w:color="auto" w:fill="FFFFFF"/>
+        </w:rPr>
+        <w:t>.</w:t>
+      </w:r>
+      <w:r>
+        <w:rPr>
+          <w:color w:val="000000"/>
+          <w:shd w:val="clear" w:color="auto" w:fill="FFFFFF"/>
+        </w:rPr>
+        <w:t xml:space="preserve"> En todas las pruebas se ha empleado un </w:t>
+      </w:r>
+      <w:proofErr w:type="spellStart"/>
+      <w:r>
+        <w:rPr>
+          <w:color w:val="000000"/>
+          <w:shd w:val="clear" w:color="auto" w:fill="FFFFFF"/>
+        </w:rPr>
+        <w:t>temaño</w:t>
+      </w:r>
+      <w:proofErr w:type="spellEnd"/>
+      <w:r>
+        <w:rPr>
+          <w:color w:val="000000"/>
+          <w:shd w:val="clear" w:color="auto" w:fill="FFFFFF"/>
+        </w:rPr>
+        <w:t xml:space="preserve"> de bloque de 5x5.</w:t>
       </w:r>
       <w:bookmarkStart w:id="0" w:name="_GoBack"/>
       <w:bookmarkEnd w:id="0"/>
+    </w:p>
+    <w:p>
+      <w:pPr>
+        <w:autoSpaceDE w:val="0"/>
+        <w:autoSpaceDN w:val="0"/>
+        <w:adjustRightInd w:val="0"/>
+        <w:spacing w:after="0" w:line="240" w:lineRule="auto"/>
+        <w:jc w:val="both"/>
+      </w:pPr>
+      <w:r>
+        <w:t>Lucas-</w:t>
+      </w:r>
+      <w:proofErr w:type="spellStart"/>
+      <w:r>
+        <w:t>Kanade</w:t>
+      </w:r>
+      <w:proofErr w:type="spellEnd"/>
+      <w:r>
+        <w:t xml:space="preserve"> primera implementación (Tiempo máximo total = 1.03 </w:t>
+      </w:r>
+      <w:proofErr w:type="spellStart"/>
+      <w:r>
+        <w:t>seg</w:t>
+      </w:r>
+      <w:proofErr w:type="spellEnd"/>
+      <w:r>
+        <w:t>):</w:t>
+      </w:r>
+    </w:p>
+    <w:p>
+      <w:pPr>
+        <w:autoSpaceDE w:val="0"/>
+        <w:autoSpaceDN w:val="0"/>
+        <w:adjustRightInd w:val="0"/>
+        <w:spacing w:after="0" w:line="240" w:lineRule="auto"/>
+      </w:pPr>
+    </w:p>
+    <w:p>
+      <w:pPr>
+        <w:autoSpaceDE w:val="0"/>
+        <w:autoSpaceDN w:val="0"/>
+        <w:adjustRightInd w:val="0"/>
+        <w:spacing w:after="0" w:line="240" w:lineRule="auto"/>
+      </w:pPr>
+      <w:r>
+        <w:rPr>
+          <w:noProof/>
+          <w:lang w:eastAsia="es-ES"/>
+        </w:rPr>
+        <w:drawing>
+          <wp:inline distT="0" distB="0" distL="0" distR="0" wp14:anchorId="25ADC4C4" wp14:editId="5349D25D">
+            <wp:extent cx="4375899" cy="3533775"/>
+            <wp:effectExtent l="0" t="0" r="5715" b="0"/>
+            <wp:docPr id="10" name="Picture 10"/>
+            <wp:cNvGraphicFramePr>
+              <a:graphicFrameLocks xmlns:a="http://schemas.openxmlformats.org/drawingml/2006/main" noChangeAspect="1"/>
+            </wp:cNvGraphicFramePr>
+            <a:graphic xmlns:a="http://schemas.openxmlformats.org/drawingml/2006/main">
+              <a:graphicData uri="http://schemas.openxmlformats.org/drawingml/2006/picture">
+                <pic:pic xmlns:pic="http://schemas.openxmlformats.org/drawingml/2006/picture">
+                  <pic:nvPicPr>
+                    <pic:cNvPr id="0" name=""/>
+                    <pic:cNvPicPr/>
+                  </pic:nvPicPr>
+                  <pic:blipFill>
+                    <a:blip r:embed="rId13"/>
+                    <a:stretch>
+                      <a:fillRect/>
+                    </a:stretch>
+                  </pic:blipFill>
+                  <pic:spPr>
+                    <a:xfrm>
+                      <a:off x="0" y="0"/>
+                      <a:ext cx="4375899" cy="3533775"/>
+                    </a:xfrm>
+                    <a:prstGeom prst="rect">
+                      <a:avLst/>
+                    </a:prstGeom>
+                  </pic:spPr>
+                </pic:pic>
+              </a:graphicData>
+            </a:graphic>
+          </wp:inline>
+        </w:drawing>
+      </w:r>
+    </w:p>
+    <w:p>
+      <w:pPr>
+        <w:rPr>
+          <w:noProof/>
+          <w:lang w:eastAsia="es-ES"/>
+        </w:rPr>
+      </w:pPr>
+      <w:r>
+        <w:br w:type="page"/>
+      </w:r>
+      <w:r>
+        <w:lastRenderedPageBreak/>
+        <w:t>Tiempo por iteración (a nivel fila):</w:t>
+      </w:r>
+    </w:p>
+    <w:p>
+      <w:r>
+        <w:rPr>
+          <w:noProof/>
+          <w:lang w:eastAsia="es-ES"/>
+        </w:rPr>
+        <w:drawing>
+          <wp:inline distT="0" distB="0" distL="0" distR="0" wp14:anchorId="715513AF" wp14:editId="67E12366">
+            <wp:extent cx="4415597" cy="3848100"/>
+            <wp:effectExtent l="0" t="0" r="4445" b="0"/>
+            <wp:docPr id="7" name="Picture 7"/>
+            <wp:cNvGraphicFramePr>
+              <a:graphicFrameLocks xmlns:a="http://schemas.openxmlformats.org/drawingml/2006/main" noChangeAspect="1"/>
+            </wp:cNvGraphicFramePr>
+            <a:graphic xmlns:a="http://schemas.openxmlformats.org/drawingml/2006/main">
+              <a:graphicData uri="http://schemas.openxmlformats.org/drawingml/2006/picture">
+                <pic:pic xmlns:pic="http://schemas.openxmlformats.org/drawingml/2006/picture">
+                  <pic:nvPicPr>
+                    <pic:cNvPr id="0" name=""/>
+                    <pic:cNvPicPr/>
+                  </pic:nvPicPr>
+                  <pic:blipFill>
+                    <a:blip r:embed="rId14"/>
+                    <a:stretch>
+                      <a:fillRect/>
+                    </a:stretch>
+                  </pic:blipFill>
+                  <pic:spPr>
+                    <a:xfrm>
+                      <a:off x="0" y="0"/>
+                      <a:ext cx="4416733" cy="3849090"/>
+                    </a:xfrm>
+                    <a:prstGeom prst="rect">
+                      <a:avLst/>
+                    </a:prstGeom>
+                  </pic:spPr>
+                </pic:pic>
+              </a:graphicData>
+            </a:graphic>
+          </wp:inline>
+        </w:drawing>
+      </w:r>
+    </w:p>
+    <w:p>
+      <w:pPr>
+        <w:autoSpaceDE w:val="0"/>
+        <w:autoSpaceDN w:val="0"/>
+        <w:adjustRightInd w:val="0"/>
+        <w:spacing w:after="0" w:line="240" w:lineRule="auto"/>
+      </w:pPr>
+      <w:r>
+        <w:t>Lucas-</w:t>
+      </w:r>
+      <w:proofErr w:type="spellStart"/>
+      <w:r>
+        <w:t>Kanade</w:t>
+      </w:r>
+      <w:proofErr w:type="spellEnd"/>
+      <w:r>
+        <w:t xml:space="preserve"> segunda implementación (Tiempo máximo total = 0.44 </w:t>
+      </w:r>
+      <w:proofErr w:type="spellStart"/>
+      <w:r>
+        <w:t>seg</w:t>
+      </w:r>
+      <w:proofErr w:type="spellEnd"/>
+      <w:r>
+        <w:t>):</w:t>
+      </w:r>
+    </w:p>
+    <w:p>
+      <w:pPr>
+        <w:autoSpaceDE w:val="0"/>
+        <w:autoSpaceDN w:val="0"/>
+        <w:adjustRightInd w:val="0"/>
+        <w:spacing w:after="0" w:line="240" w:lineRule="auto"/>
+      </w:pPr>
+    </w:p>
+    <w:p>
+      <w:r>
+        <w:rPr>
+          <w:noProof/>
+          <w:lang w:eastAsia="es-ES"/>
+        </w:rPr>
+        <w:drawing>
+          <wp:inline distT="0" distB="0" distL="0" distR="0" wp14:anchorId="5B74CEA9" wp14:editId="6236C665">
+            <wp:extent cx="4411284" cy="3562350"/>
+            <wp:effectExtent l="0" t="0" r="8890" b="0"/>
+            <wp:docPr id="8" name="Picture 8"/>
+            <wp:cNvGraphicFramePr>
+              <a:graphicFrameLocks xmlns:a="http://schemas.openxmlformats.org/drawingml/2006/main" noChangeAspect="1"/>
+            </wp:cNvGraphicFramePr>
+            <a:graphic xmlns:a="http://schemas.openxmlformats.org/drawingml/2006/main">
+              <a:graphicData uri="http://schemas.openxmlformats.org/drawingml/2006/picture">
+                <pic:pic xmlns:pic="http://schemas.openxmlformats.org/drawingml/2006/picture">
+                  <pic:nvPicPr>
+                    <pic:cNvPr id="0" name=""/>
+                    <pic:cNvPicPr/>
+                  </pic:nvPicPr>
+                  <pic:blipFill>
+                    <a:blip r:embed="rId15"/>
+                    <a:stretch>
+                      <a:fillRect/>
+                    </a:stretch>
+                  </pic:blipFill>
+                  <pic:spPr>
+                    <a:xfrm>
+                      <a:off x="0" y="0"/>
+                      <a:ext cx="4411595" cy="3562601"/>
+                    </a:xfrm>
+                    <a:prstGeom prst="rect">
+                      <a:avLst/>
+                    </a:prstGeom>
+                  </pic:spPr>
+                </pic:pic>
+              </a:graphicData>
+            </a:graphic>
+          </wp:inline>
+        </w:drawing>
+      </w:r>
+    </w:p>
+    <w:p>
+      <w:r>
+        <w:lastRenderedPageBreak/>
+        <w:t>Tiempo por iteración (a nivel fila):</w:t>
+      </w:r>
+      <w:r>
+        <w:rPr>
+          <w:noProof/>
+          <w:lang w:eastAsia="es-ES"/>
+        </w:rPr>
+        <w:drawing>
+          <wp:inline distT="0" distB="0" distL="0" distR="0" wp14:anchorId="028CD45A" wp14:editId="7D8239FF">
+            <wp:extent cx="4492105" cy="3914775"/>
+            <wp:effectExtent l="0" t="0" r="3810" b="0"/>
+            <wp:docPr id="9" name="Picture 9"/>
+            <wp:cNvGraphicFramePr>
+              <a:graphicFrameLocks xmlns:a="http://schemas.openxmlformats.org/drawingml/2006/main" noChangeAspect="1"/>
+            </wp:cNvGraphicFramePr>
+            <a:graphic xmlns:a="http://schemas.openxmlformats.org/drawingml/2006/main">
+              <a:graphicData uri="http://schemas.openxmlformats.org/drawingml/2006/picture">
+                <pic:pic xmlns:pic="http://schemas.openxmlformats.org/drawingml/2006/picture">
+                  <pic:nvPicPr>
+                    <pic:cNvPr id="0" name=""/>
+                    <pic:cNvPicPr/>
+                  </pic:nvPicPr>
+                  <pic:blipFill>
+                    <a:blip r:embed="rId16"/>
+                    <a:stretch>
+                      <a:fillRect/>
+                    </a:stretch>
+                  </pic:blipFill>
+                  <pic:spPr>
+                    <a:xfrm>
+                      <a:off x="0" y="0"/>
+                      <a:ext cx="4492746" cy="3915334"/>
+                    </a:xfrm>
+                    <a:prstGeom prst="rect">
+                      <a:avLst/>
+                    </a:prstGeom>
+                  </pic:spPr>
+                </pic:pic>
+              </a:graphicData>
+            </a:graphic>
+          </wp:inline>
+        </w:drawing>
+      </w:r>
+    </w:p>
+    <w:p>
+      <w:pPr>
+        <w:autoSpaceDE w:val="0"/>
+        <w:autoSpaceDN w:val="0"/>
+        <w:adjustRightInd w:val="0"/>
+        <w:spacing w:after="0" w:line="240" w:lineRule="auto"/>
+      </w:pPr>
+      <w:proofErr w:type="spellStart"/>
+      <w:r>
+        <w:t>Horn-Schunck</w:t>
+      </w:r>
+      <w:proofErr w:type="spellEnd"/>
+      <w:r>
+        <w:t xml:space="preserve"> </w:t>
+      </w:r>
+      <w:r>
+        <w:t>segunda implementación (Tiempo máximo total = 0.</w:t>
+      </w:r>
+      <w:r>
+        <w:t>23</w:t>
+      </w:r>
+      <w:r>
+        <w:t xml:space="preserve"> </w:t>
+      </w:r>
+      <w:proofErr w:type="spellStart"/>
+      <w:r>
+        <w:t>seg</w:t>
+      </w:r>
+      <w:proofErr w:type="spellEnd"/>
+      <w:r>
+        <w:t>):</w:t>
+      </w:r>
+    </w:p>
+    <w:p>
+      <w:pPr>
+        <w:autoSpaceDE w:val="0"/>
+        <w:autoSpaceDN w:val="0"/>
+        <w:adjustRightInd w:val="0"/>
+        <w:spacing w:after="0" w:line="240" w:lineRule="auto"/>
+      </w:pPr>
+    </w:p>
+    <w:p>
+      <w:r>
+        <w:rPr>
+          <w:noProof/>
+          <w:lang w:eastAsia="es-ES"/>
+        </w:rPr>
+        <w:drawing>
+          <wp:inline distT="0" distB="0" distL="0" distR="0" wp14:anchorId="10830B06" wp14:editId="5DA16448">
+            <wp:extent cx="4482053" cy="3619500"/>
+            <wp:effectExtent l="0" t="0" r="0" b="0"/>
+            <wp:docPr id="13" name="Picture 13"/>
+            <wp:cNvGraphicFramePr>
+              <a:graphicFrameLocks xmlns:a="http://schemas.openxmlformats.org/drawingml/2006/main" noChangeAspect="1"/>
+            </wp:cNvGraphicFramePr>
+            <a:graphic xmlns:a="http://schemas.openxmlformats.org/drawingml/2006/main">
+              <a:graphicData uri="http://schemas.openxmlformats.org/drawingml/2006/picture">
+                <pic:pic xmlns:pic="http://schemas.openxmlformats.org/drawingml/2006/picture">
+                  <pic:nvPicPr>
+                    <pic:cNvPr id="0" name=""/>
+                    <pic:cNvPicPr/>
+                  </pic:nvPicPr>
+                  <pic:blipFill>
+                    <a:blip r:embed="rId17"/>
+                    <a:stretch>
+                      <a:fillRect/>
+                    </a:stretch>
+                  </pic:blipFill>
+                  <pic:spPr>
+                    <a:xfrm>
+                      <a:off x="0" y="0"/>
+                      <a:ext cx="4482053" cy="3619500"/>
+                    </a:xfrm>
+                    <a:prstGeom prst="rect">
+                      <a:avLst/>
+                    </a:prstGeom>
+                  </pic:spPr>
+                </pic:pic>
+              </a:graphicData>
+            </a:graphic>
+          </wp:inline>
+        </w:drawing>
+      </w:r>
+    </w:p>
+    <w:p>
+      <w:r>
+        <w:br w:type="page"/>
+      </w:r>
+    </w:p>
+    <w:p>
+      <w:r>
+        <w:lastRenderedPageBreak/>
+        <w:t>Tiempo por iteración (a nivel fila):</w:t>
+      </w:r>
+    </w:p>
+    <w:p>
+      <w:r>
+        <w:rPr>
+          <w:noProof/>
+          <w:lang w:eastAsia="es-ES"/>
+        </w:rPr>
+        <w:drawing>
+          <wp:inline distT="0" distB="0" distL="0" distR="0" wp14:anchorId="741D6282" wp14:editId="41673C6B">
+            <wp:extent cx="4524894" cy="3943350"/>
+            <wp:effectExtent l="0" t="0" r="9525" b="0"/>
+            <wp:docPr id="15" name="Picture 15"/>
+            <wp:cNvGraphicFramePr>
+              <a:graphicFrameLocks xmlns:a="http://schemas.openxmlformats.org/drawingml/2006/main" noChangeAspect="1"/>
+            </wp:cNvGraphicFramePr>
+            <a:graphic xmlns:a="http://schemas.openxmlformats.org/drawingml/2006/main">
+              <a:graphicData uri="http://schemas.openxmlformats.org/drawingml/2006/picture">
+                <pic:pic xmlns:pic="http://schemas.openxmlformats.org/drawingml/2006/picture">
+                  <pic:nvPicPr>
+                    <pic:cNvPr id="0" name=""/>
+                    <pic:cNvPicPr/>
+                  </pic:nvPicPr>
+                  <pic:blipFill>
+                    <a:blip r:embed="rId18"/>
+                    <a:stretch>
+                      <a:fillRect/>
+                    </a:stretch>
+                  </pic:blipFill>
+                  <pic:spPr>
+                    <a:xfrm>
+                      <a:off x="0" y="0"/>
+                      <a:ext cx="4525539" cy="3943912"/>
+                    </a:xfrm>
+                    <a:prstGeom prst="rect">
+                      <a:avLst/>
+                    </a:prstGeom>
+                  </pic:spPr>
+                </pic:pic>
+              </a:graphicData>
+            </a:graphic>
+          </wp:inline>
+        </w:drawing>
+      </w:r>
+    </w:p>
+    <w:p>
+      <w:pPr>
+        <w:rPr>
+          <w:b/>
+        </w:rPr>
+      </w:pPr>
+      <w:r>
+        <w:rPr>
+          <w:b/>
+        </w:rPr>
+        <w:t>Conclusiones</w:t>
+      </w:r>
+    </w:p>
+    <w:p>
+      <w:pPr>
+        <w:jc w:val="both"/>
+      </w:pPr>
+      <w:r>
+        <w:t>Como podemos observar de las pruebas realizadas</w:t>
+      </w:r>
+      <w:r>
+        <w:t xml:space="preserve"> el método que </w:t>
+      </w:r>
+      <w:r>
+        <w:t>obtiene</w:t>
+      </w:r>
+      <w:r>
+        <w:t xml:space="preserve"> los mejores resultados es el de </w:t>
+      </w:r>
+      <w:proofErr w:type="spellStart"/>
+      <w:r>
+        <w:t>Horn-Schunck</w:t>
+      </w:r>
+      <w:proofErr w:type="spellEnd"/>
       <w:r>
         <w:t>.</w:t>
+      </w:r>
+      <w:r>
+        <w:t xml:space="preserve"> </w:t>
+      </w:r>
+      <w:proofErr w:type="spellStart"/>
+      <w:r>
+        <w:t>Horn-Schunck</w:t>
+      </w:r>
+      <w:proofErr w:type="spellEnd"/>
+      <w:r>
+        <w:t xml:space="preserve"> no sólo tarda menos tiempo en ejecutarse sino que además </w:t>
+      </w:r>
+      <w:r>
+        <w:t>nos da un resultado más eficiente y menos ruidoso. Comparando las implementaciones de Lucas-</w:t>
+      </w:r>
+      <w:proofErr w:type="spellStart"/>
+      <w:r>
+        <w:t>Kanade</w:t>
+      </w:r>
+      <w:proofErr w:type="spellEnd"/>
+      <w:r>
+        <w:t xml:space="preserve"> entre sí podemos observar que aunque la segunda de las implementaciones tarda menos en ejecutarse (menos de la mitad que la primera) los resultados obtenidos contienen mucho ruido. </w:t>
       </w:r>
     </w:p>
     <w:sectPr>
@@ -909,7 +1530,7 @@
   <w:style w:type="paragraph" w:default="1" w:styleId="Normal">
     <w:name w:val="Normal"/>
     <w:qFormat/>
-    <w:rsid w:val="00C87C02"/>
+    <w:rsid w:val="000C4DE3"/>
   </w:style>
   <w:style w:type="character" w:default="1" w:styleId="DefaultParagraphFont">
     <w:name w:val="Default Paragraph Font"/>
@@ -993,6 +1614,17 @@
         <w:right w:w="108" w:type="dxa"/>
       </w:tblCellMar>
     </w:tblPr>
+  </w:style>
+  <w:style w:type="character" w:styleId="Hyperlink">
+    <w:name w:val="Hyperlink"/>
+    <w:basedOn w:val="DefaultParagraphFont"/>
+    <w:uiPriority w:val="99"/>
+    <w:unhideWhenUsed/>
+    <w:rsid w:val="00431C1B"/>
+    <w:rPr>
+      <w:color w:val="0000FF" w:themeColor="hyperlink"/>
+      <w:u w:val="single"/>
+    </w:rPr>
   </w:style>
 </w:styles>
 </file>
@@ -1156,7 +1788,7 @@
   <w:style w:type="paragraph" w:default="1" w:styleId="Normal">
     <w:name w:val="Normal"/>
     <w:qFormat/>
-    <w:rsid w:val="00C87C02"/>
+    <w:rsid w:val="000C4DE3"/>
   </w:style>
   <w:style w:type="character" w:default="1" w:styleId="DefaultParagraphFont">
     <w:name w:val="Default Paragraph Font"/>
@@ -1240,6 +1872,17 @@
         <w:right w:w="108" w:type="dxa"/>
       </w:tblCellMar>
     </w:tblPr>
+  </w:style>
+  <w:style w:type="character" w:styleId="Hyperlink">
+    <w:name w:val="Hyperlink"/>
+    <w:basedOn w:val="DefaultParagraphFont"/>
+    <w:uiPriority w:val="99"/>
+    <w:unhideWhenUsed/>
+    <w:rsid w:val="00431C1B"/>
+    <w:rPr>
+      <w:color w:val="0000FF" w:themeColor="hyperlink"/>
+      <w:u w:val="single"/>
+    </w:rPr>
   </w:style>
 </w:styles>
 </file>

</xml_diff>